<commit_message>
Gonna go have a little cry now ;(
Legit too me an hour to center align the sodding icons for the tweets and photos but I done it now
</commit_message>
<xml_diff>
--- a/docs/content.docx
+++ b/docs/content.docx
@@ -92,48 +92,50 @@
           <w:szCs w:val="26"/>
           <w:shd w:val="clear" w:color="auto" w:fill="FFFFFF"/>
         </w:rPr>
-        <w:t>Single Kayaks and Double Kayaks, Stand Up Paddle Board, Single Person Tube. All available in different sizes! These are all available to use straight away as you</w:t>
-      </w:r>
-      <w:r>
-        <w:rPr>
-          <w:rFonts w:ascii="Source Sans Pro" w:hAnsi="Source Sans Pro"/>
-          <w:color w:val="5B5B5B"/>
-          <w:sz w:val="26"/>
-          <w:szCs w:val="26"/>
-          <w:shd w:val="clear" w:color="auto" w:fill="FFFFFF"/>
-        </w:rPr>
-        <w:t>’</w:t>
-      </w:r>
-      <w:r>
-        <w:rPr>
-          <w:rFonts w:ascii="Source Sans Pro" w:hAnsi="Source Sans Pro"/>
-          <w:color w:val="5B5B5B"/>
-          <w:sz w:val="26"/>
-          <w:szCs w:val="26"/>
-          <w:shd w:val="clear" w:color="auto" w:fill="FFFFFF"/>
-        </w:rPr>
-        <w:t>ll be picking them up from our Centre down by Lake Nighthorse.</w:t>
-      </w:r>
-    </w:p>
-    <w:p>
-      <w:pPr>
-        <w:rPr>
-          <w:rFonts w:ascii="Source Sans Pro" w:hAnsi="Source Sans Pro"/>
-          <w:color w:val="5B5B5B"/>
-          <w:sz w:val="26"/>
-          <w:szCs w:val="26"/>
-          <w:shd w:val="clear" w:color="auto" w:fill="FFFFFF"/>
-        </w:rPr>
-      </w:pPr>
-      <w:r>
-        <w:rPr>
-          <w:rFonts w:ascii="Source Sans Pro" w:hAnsi="Source Sans Pro"/>
-          <w:color w:val="5B5B5B"/>
-          <w:sz w:val="26"/>
-          <w:szCs w:val="26"/>
-          <w:shd w:val="clear" w:color="auto" w:fill="FFFFFF"/>
-        </w:rPr>
-        <w:t>Fancy doing your own thing? No problem!</w:t>
+        <w:t>Single Kayaks and Double Kayaks, Stand Up Paddle Board, Single Person Tube. All available in different sizes! These are all available to use straight away as you’ll be picking them up from our Centre down by Lake Nighthorse.</w:t>
+      </w:r>
+    </w:p>
+    <w:p>
+      <w:pPr>
+        <w:rPr>
+          <w:rFonts w:ascii="Source Sans Pro" w:hAnsi="Source Sans Pro"/>
+          <w:color w:val="5B5B5B"/>
+          <w:sz w:val="26"/>
+          <w:szCs w:val="26"/>
+          <w:shd w:val="clear" w:color="auto" w:fill="FFFFFF"/>
+        </w:rPr>
+      </w:pPr>
+      <w:r>
+        <w:rPr>
+          <w:rFonts w:ascii="Source Sans Pro" w:hAnsi="Source Sans Pro"/>
+          <w:color w:val="5B5B5B"/>
+          <w:sz w:val="26"/>
+          <w:szCs w:val="26"/>
+          <w:shd w:val="clear" w:color="auto" w:fill="FFFFFF"/>
+        </w:rPr>
+        <w:t xml:space="preserve">Fancy doing your own </w:t>
+      </w:r>
+      <w:proofErr w:type="gramStart"/>
+      <w:r>
+        <w:rPr>
+          <w:rFonts w:ascii="Source Sans Pro" w:hAnsi="Source Sans Pro"/>
+          <w:color w:val="5B5B5B"/>
+          <w:sz w:val="26"/>
+          <w:szCs w:val="26"/>
+          <w:shd w:val="clear" w:color="auto" w:fill="FFFFFF"/>
+        </w:rPr>
+        <w:t>thing?</w:t>
+      </w:r>
+      <w:proofErr w:type="gramEnd"/>
+      <w:r>
+        <w:rPr>
+          <w:rFonts w:ascii="Source Sans Pro" w:hAnsi="Source Sans Pro"/>
+          <w:color w:val="5B5B5B"/>
+          <w:sz w:val="26"/>
+          <w:szCs w:val="26"/>
+          <w:shd w:val="clear" w:color="auto" w:fill="FFFFFF"/>
+        </w:rPr>
+        <w:t xml:space="preserve"> No problem!</w:t>
       </w:r>
     </w:p>
     <w:p>
@@ -264,17 +266,40 @@
           <w:color w:val="5B5B5B"/>
           <w:sz w:val="26"/>
           <w:szCs w:val="26"/>
-        </w:rPr>
-      </w:pPr>
-      <w:r>
-        <w:rPr>
-          <w:rFonts w:ascii="Source Sans Pro" w:hAnsi="Source Sans Pro"/>
-          <w:color w:val="5B5B5B"/>
-          <w:sz w:val="26"/>
-          <w:szCs w:val="26"/>
-          <w:shd w:val="clear" w:color="auto" w:fill="FFFFFF"/>
-        </w:rPr>
-        <w:t xml:space="preserve">After building 'ESW' from the ground up, We want to complete the </w:t>
+          <w:shd w:val="clear" w:color="auto" w:fill="FFFFFF"/>
+        </w:rPr>
+      </w:pPr>
+      <w:r>
+        <w:rPr>
+          <w:rFonts w:ascii="Source Sans Pro" w:hAnsi="Source Sans Pro"/>
+          <w:color w:val="5B5B5B"/>
+          <w:sz w:val="26"/>
+          <w:szCs w:val="26"/>
+          <w:shd w:val="clear" w:color="auto" w:fill="FFFFFF"/>
+        </w:rPr>
+        <w:t xml:space="preserve">After building 'ESW' from the ground up, </w:t>
+      </w:r>
+      <w:proofErr w:type="gramStart"/>
+      <w:r>
+        <w:rPr>
+          <w:rFonts w:ascii="Source Sans Pro" w:hAnsi="Source Sans Pro"/>
+          <w:color w:val="5B5B5B"/>
+          <w:sz w:val="26"/>
+          <w:szCs w:val="26"/>
+          <w:shd w:val="clear" w:color="auto" w:fill="FFFFFF"/>
+        </w:rPr>
+        <w:t>We</w:t>
+      </w:r>
+      <w:proofErr w:type="gramEnd"/>
+      <w:r>
+        <w:rPr>
+          <w:rFonts w:ascii="Source Sans Pro" w:hAnsi="Source Sans Pro"/>
+          <w:color w:val="5B5B5B"/>
+          <w:sz w:val="26"/>
+          <w:szCs w:val="26"/>
+          <w:shd w:val="clear" w:color="auto" w:fill="FFFFFF"/>
+        </w:rPr>
+        <w:t xml:space="preserve"> want to complete the </w:t>
       </w:r>
       <w:proofErr w:type="spellStart"/>
       <w:r>
@@ -298,8 +323,260 @@
         </w:rPr>
         <w:t xml:space="preserve"> here, by setting up “glamping” pods for trekkers to sleep! Hopefully in the next season, these pods will be located on the 5 new extra acres outside of Durango near Lake Nighthorse.</w:t>
       </w:r>
-      <w:bookmarkStart w:id="0" w:name="_GoBack"/>
-      <w:bookmarkEnd w:id="0"/>
+    </w:p>
+    <w:p>
+      <w:pPr>
+        <w:pStyle w:val="NormalWeb"/>
+        <w:shd w:val="clear" w:color="auto" w:fill="FFFFFF"/>
+        <w:spacing w:before="0" w:beforeAutospacing="0" w:after="240" w:afterAutospacing="0"/>
+        <w:jc w:val="both"/>
+        <w:textAlignment w:val="baseline"/>
+        <w:rPr>
+          <w:rFonts w:ascii="Source Sans Pro" w:hAnsi="Source Sans Pro"/>
+          <w:color w:val="5B5B5B"/>
+          <w:sz w:val="26"/>
+          <w:szCs w:val="26"/>
+          <w:shd w:val="clear" w:color="auto" w:fill="FFFFFF"/>
+        </w:rPr>
+      </w:pPr>
+    </w:p>
+    <w:p>
+      <w:pPr>
+        <w:pStyle w:val="NormalWeb"/>
+        <w:shd w:val="clear" w:color="auto" w:fill="FFFFFF"/>
+        <w:spacing w:before="0" w:beforeAutospacing="0" w:after="240" w:afterAutospacing="0"/>
+        <w:jc w:val="both"/>
+        <w:textAlignment w:val="baseline"/>
+        <w:rPr>
+          <w:rFonts w:ascii="Source Sans Pro" w:hAnsi="Source Sans Pro"/>
+          <w:color w:val="5B5B5B"/>
+          <w:sz w:val="26"/>
+          <w:szCs w:val="26"/>
+          <w:shd w:val="clear" w:color="auto" w:fill="FFFFFF"/>
+        </w:rPr>
+      </w:pPr>
+    </w:p>
+    <w:p>
+      <w:pPr>
+        <w:rPr>
+          <w:shd w:val="clear" w:color="auto" w:fill="2B252C"/>
+        </w:rPr>
+      </w:pPr>
+      <w:r>
+        <w:rPr>
+          <w:shd w:val="clear" w:color="auto" w:fill="2B252C"/>
+        </w:rPr>
+        <w:lastRenderedPageBreak/>
+        <w:t xml:space="preserve">"We want to provide family vacations away from our hectic lifestyle in Santa Fe, NM. We try to choose places to enrich our children’s view of the outside </w:t>
+      </w:r>
+      <w:proofErr w:type="gramStart"/>
+      <w:r>
+        <w:rPr>
+          <w:shd w:val="clear" w:color="auto" w:fill="2B252C"/>
+        </w:rPr>
+        <w:t>world, and</w:t>
+      </w:r>
+      <w:proofErr w:type="gramEnd"/>
+      <w:r>
+        <w:rPr>
+          <w:shd w:val="clear" w:color="auto" w:fill="2B252C"/>
+        </w:rPr>
+        <w:t xml:space="preserve"> teach them about the history and beauty that surrounds them in the American Southwest."</w:t>
+      </w:r>
+    </w:p>
+    <w:p>
+      <w:pPr>
+        <w:rPr>
+          <w:sz w:val="21"/>
+          <w:szCs w:val="21"/>
+          <w:shd w:val="clear" w:color="auto" w:fill="2B252C"/>
+        </w:rPr>
+      </w:pPr>
+      <w:r>
+        <w:rPr>
+          <w:sz w:val="21"/>
+          <w:szCs w:val="21"/>
+          <w:shd w:val="clear" w:color="auto" w:fill="2B252C"/>
+        </w:rPr>
+        <w:t>- Tania and Abe from Santa Fe, New Mexico</w:t>
+      </w:r>
+    </w:p>
+    <w:p>
+      <w:pPr>
+        <w:rPr>
+          <w:shd w:val="clear" w:color="auto" w:fill="2B252C"/>
+        </w:rPr>
+      </w:pPr>
+      <w:r>
+        <w:rPr>
+          <w:shd w:val="clear" w:color="auto" w:fill="2B252C"/>
+        </w:rPr>
+        <w:t>"We used to do all that crazy adventure stuff, but now we would rather just relax and enjoy the scenery."</w:t>
+      </w:r>
+    </w:p>
+    <w:p>
+      <w:pPr>
+        <w:rPr>
+          <w:sz w:val="21"/>
+          <w:szCs w:val="21"/>
+          <w:shd w:val="clear" w:color="auto" w:fill="2B252C"/>
+        </w:rPr>
+      </w:pPr>
+      <w:r>
+        <w:rPr>
+          <w:sz w:val="21"/>
+          <w:szCs w:val="21"/>
+          <w:shd w:val="clear" w:color="auto" w:fill="2B252C"/>
+        </w:rPr>
+        <w:t xml:space="preserve">- </w:t>
+      </w:r>
+      <w:proofErr w:type="spellStart"/>
+      <w:r>
+        <w:rPr>
+          <w:sz w:val="21"/>
+          <w:szCs w:val="21"/>
+          <w:shd w:val="clear" w:color="auto" w:fill="2B252C"/>
+        </w:rPr>
+        <w:t>Louese</w:t>
+      </w:r>
+      <w:proofErr w:type="spellEnd"/>
+      <w:r>
+        <w:rPr>
+          <w:sz w:val="21"/>
+          <w:szCs w:val="21"/>
+          <w:shd w:val="clear" w:color="auto" w:fill="2B252C"/>
+        </w:rPr>
+        <w:t xml:space="preserve"> and Steven from Columbia, Missouri</w:t>
+      </w:r>
+    </w:p>
+    <w:p>
+      <w:pPr>
+        <w:rPr>
+          <w:shd w:val="clear" w:color="auto" w:fill="2B252C"/>
+        </w:rPr>
+      </w:pPr>
+      <w:r>
+        <w:rPr>
+          <w:shd w:val="clear" w:color="auto" w:fill="2B252C"/>
+        </w:rPr>
+        <w:t xml:space="preserve">“I live near the area and travel a lot for my job. My apartment I live in is too small for me to own a bunch of bulky sports stuff. I simply want a trustworthy place where I can rent some equipment to do fun and stress-free </w:t>
+      </w:r>
+      <w:proofErr w:type="spellStart"/>
+      <w:r>
+        <w:rPr>
+          <w:shd w:val="clear" w:color="auto" w:fill="2B252C"/>
+        </w:rPr>
+        <w:t>watersports</w:t>
+      </w:r>
+      <w:proofErr w:type="spellEnd"/>
+      <w:r>
+        <w:rPr>
+          <w:shd w:val="clear" w:color="auto" w:fill="2B252C"/>
+        </w:rPr>
+        <w:t xml:space="preserve"> at my local lake, without the fuss of having to wait in line to request it. I want to reserve it, pick it up and go have a great day on the water.”</w:t>
+      </w:r>
+    </w:p>
+    <w:p>
+      <w:pPr>
+        <w:rPr>
+          <w:sz w:val="21"/>
+          <w:szCs w:val="21"/>
+          <w:shd w:val="clear" w:color="auto" w:fill="2B252C"/>
+        </w:rPr>
+      </w:pPr>
+      <w:r>
+        <w:rPr>
+          <w:sz w:val="21"/>
+          <w:szCs w:val="21"/>
+          <w:shd w:val="clear" w:color="auto" w:fill="2B252C"/>
+        </w:rPr>
+        <w:t>- Elise from Durango, Colorado</w:t>
+      </w:r>
+    </w:p>
+    <w:p>
+      <w:pPr>
+        <w:rPr>
+          <w:shd w:val="clear" w:color="auto" w:fill="2B252C"/>
+        </w:rPr>
+      </w:pPr>
+      <w:r>
+        <w:rPr>
+          <w:shd w:val="clear" w:color="auto" w:fill="2B252C"/>
+        </w:rPr>
+        <w:t xml:space="preserve">Have an </w:t>
+      </w:r>
+      <w:proofErr w:type="spellStart"/>
+      <w:r>
+        <w:rPr>
+          <w:shd w:val="clear" w:color="auto" w:fill="2B252C"/>
+        </w:rPr>
+        <w:t>experiance</w:t>
+      </w:r>
+      <w:proofErr w:type="spellEnd"/>
+      <w:r>
+        <w:rPr>
+          <w:shd w:val="clear" w:color="auto" w:fill="2B252C"/>
+        </w:rPr>
+        <w:t xml:space="preserve"> with ESW that you want to share? We'd love to hear it as every Adventurer thoughts matter to us.</w:t>
+      </w:r>
+    </w:p>
+    <w:p>
+      <w:pPr>
+        <w:rPr>
+          <w:shd w:val="clear" w:color="auto" w:fill="2B252C"/>
+        </w:rPr>
+      </w:pPr>
+      <w:r>
+        <w:rPr>
+          <w:sz w:val="21"/>
+          <w:szCs w:val="21"/>
+          <w:shd w:val="clear" w:color="auto" w:fill="2B252C"/>
+        </w:rPr>
+        <w:t>- </w:t>
+      </w:r>
+      <w:hyperlink r:id="rId4" w:history="1">
+        <w:r>
+          <w:rPr>
+            <w:rStyle w:val="Hyperlink"/>
+            <w:rFonts w:ascii="Source Sans Pro" w:hAnsi="Source Sans Pro"/>
+            <w:sz w:val="21"/>
+            <w:szCs w:val="21"/>
+            <w:u w:val="none"/>
+            <w:bdr w:val="none" w:sz="0" w:space="0" w:color="auto" w:frame="1"/>
+            <w:shd w:val="clear" w:color="auto" w:fill="2B252C"/>
+          </w:rPr>
+          <w:t xml:space="preserve">Share your </w:t>
+        </w:r>
+        <w:proofErr w:type="spellStart"/>
+        <w:r>
+          <w:rPr>
+            <w:rStyle w:val="Hyperlink"/>
+            <w:rFonts w:ascii="Source Sans Pro" w:hAnsi="Source Sans Pro"/>
+            <w:sz w:val="21"/>
+            <w:szCs w:val="21"/>
+            <w:u w:val="none"/>
+            <w:bdr w:val="none" w:sz="0" w:space="0" w:color="auto" w:frame="1"/>
+            <w:shd w:val="clear" w:color="auto" w:fill="2B252C"/>
+          </w:rPr>
+          <w:t>experiance</w:t>
+        </w:r>
+        <w:proofErr w:type="spellEnd"/>
+      </w:hyperlink>
+    </w:p>
+    <w:p>
+      <w:pPr>
+        <w:pStyle w:val="NormalWeb"/>
+        <w:shd w:val="clear" w:color="auto" w:fill="FFFFFF"/>
+        <w:spacing w:before="0" w:beforeAutospacing="0" w:after="240" w:afterAutospacing="0"/>
+        <w:jc w:val="both"/>
+        <w:textAlignment w:val="baseline"/>
+        <w:rPr>
+          <w:rFonts w:ascii="Source Sans Pro" w:hAnsi="Source Sans Pro"/>
+          <w:color w:val="5B5B5B"/>
+          <w:sz w:val="26"/>
+          <w:szCs w:val="26"/>
+        </w:rPr>
+      </w:pPr>
     </w:p>
     <w:sectPr>
       <w:pgSz w:w="11906" w:h="16838"/>
@@ -434,6 +711,7 @@
     <w:lsdException w:name="HTML Sample" w:semiHidden="1" w:unhideWhenUsed="1"/>
     <w:lsdException w:name="HTML Typewriter" w:semiHidden="1" w:unhideWhenUsed="1"/>
     <w:lsdException w:name="HTML Variable" w:semiHidden="1" w:unhideWhenUsed="1"/>
+    <w:lsdException w:name="Normal Table" w:semiHidden="1" w:unhideWhenUsed="1"/>
     <w:lsdException w:name="annotation subject" w:semiHidden="1" w:unhideWhenUsed="1"/>
     <w:lsdException w:name="No List" w:semiHidden="1" w:unhideWhenUsed="1"/>
     <w:lsdException w:name="Outline List 1" w:semiHidden="1" w:unhideWhenUsed="1"/>
@@ -480,8 +758,10 @@
     <w:lsdException w:name="Table Subtle 2" w:semiHidden="1" w:unhideWhenUsed="1"/>
     <w:lsdException w:name="Table Web 1" w:semiHidden="1" w:unhideWhenUsed="1"/>
     <w:lsdException w:name="Table Web 2" w:semiHidden="1" w:unhideWhenUsed="1"/>
+    <w:lsdException w:name="Table Web 3" w:semiHidden="1" w:unhideWhenUsed="1"/>
     <w:lsdException w:name="Balloon Text" w:semiHidden="1" w:unhideWhenUsed="1"/>
     <w:lsdException w:name="Table Grid" w:uiPriority="39"/>
+    <w:lsdException w:name="Table Theme" w:semiHidden="1" w:unhideWhenUsed="1"/>
     <w:lsdException w:name="Placeholder Text" w:semiHidden="1"/>
     <w:lsdException w:name="No Spacing" w:uiPriority="1" w:qFormat="1"/>
     <w:lsdException w:name="Light Shading" w:uiPriority="60"/>
@@ -748,6 +1028,18 @@
       <w:sz w:val="24"/>
       <w:szCs w:val="24"/>
       <w:lang w:eastAsia="en-GB"/>
+    </w:rPr>
+  </w:style>
+  <w:style w:type="character" w:styleId="Hyperlink">
+    <w:name w:val="Hyperlink"/>
+    <w:basedOn w:val="DefaultParagraphFont"/>
+    <w:uiPriority w:val="99"/>
+    <w:semiHidden/>
+    <w:unhideWhenUsed/>
+    <w:rsid w:val="00817B9E"/>
+    <w:rPr>
+      <w:color w:val="0000FF"/>
+      <w:u w:val="single"/>
     </w:rPr>
   </w:style>
 </w:styles>

</xml_diff>